<commit_message>
Basic changes to allow for train-test split and results from Cox modelling.
</commit_message>
<xml_diff>
--- a/results/survival/coefs_1se.docx
+++ b/results/survival/coefs_1se.docx
@@ -249,7 +249,7 @@
                 <w:szCs w:val="22"/>
                 <w:color w:val="000000"/>
               </w:rPr>
-              <w:t xml:space="preserve">0.286</w:t>
+              <w:t xml:space="preserve">0.115</w:t>
             </w:r>
           </w:p>
         </w:tc>
@@ -293,7 +293,7 @@
                 <w:szCs w:val="22"/>
                 <w:color w:val="000000"/>
               </w:rPr>
-              <w:t xml:space="preserve">0.630</w:t>
+              <w:t xml:space="preserve">0.105</w:t>
             </w:r>
           </w:p>
         </w:tc>
@@ -852,13 +852,13 @@
               <w:rPr>
                 <w:rFonts w:ascii="DejaVu Sans" w:hAnsi="DejaVu Sans" w:eastAsia="DejaVu Sans" w:cs="DejaVu Sans"/>
                 <w:i w:val="false"/>
-                <w:b w:val="true"/>
-                <w:u w:val="none"/>
-                <w:sz w:val="22"/>
-                <w:szCs w:val="22"/>
-                <w:color w:val="000000"/>
-              </w:rPr>
-              <w:t xml:space="preserve">-0.209</w:t>
+                <w:b w:val="false"/>
+                <w:u w:val="none"/>
+                <w:sz w:val="22"/>
+                <w:szCs w:val="22"/>
+                <w:color w:val="000000"/>
+              </w:rPr>
+              <w:t xml:space="preserve">0.000</w:t>
             </w:r>
           </w:p>
         </w:tc>
@@ -959,13 +959,13 @@
               <w:rPr>
                 <w:rFonts w:ascii="DejaVu Sans" w:hAnsi="DejaVu Sans" w:eastAsia="DejaVu Sans" w:cs="DejaVu Sans"/>
                 <w:i w:val="false"/>
-                <w:b w:val="true"/>
-                <w:u w:val="none"/>
-                <w:sz w:val="22"/>
-                <w:szCs w:val="22"/>
-                <w:color w:val="000000"/>
-              </w:rPr>
-              <w:t xml:space="preserve">-0.049</w:t>
+                <w:b w:val="false"/>
+                <w:u w:val="none"/>
+                <w:sz w:val="22"/>
+                <w:szCs w:val="22"/>
+                <w:color w:val="000000"/>
+              </w:rPr>
+              <w:t xml:space="preserve">0.000</w:t>
             </w:r>
           </w:p>
         </w:tc>
@@ -1097,13 +1097,13 @@
               <w:rPr>
                 <w:rFonts w:ascii="DejaVu Sans" w:hAnsi="DejaVu Sans" w:eastAsia="DejaVu Sans" w:cs="DejaVu Sans"/>
                 <w:i w:val="false"/>
-                <w:b w:val="true"/>
-                <w:u w:val="none"/>
-                <w:sz w:val="22"/>
-                <w:szCs w:val="22"/>
-                <w:color w:val="000000"/>
-              </w:rPr>
-              <w:t xml:space="preserve">-0.097</w:t>
+                <w:b w:val="false"/>
+                <w:u w:val="none"/>
+                <w:sz w:val="22"/>
+                <w:szCs w:val="22"/>
+                <w:color w:val="000000"/>
+              </w:rPr>
+              <w:t xml:space="preserve">0.000</w:t>
             </w:r>
           </w:p>
         </w:tc>
@@ -1141,13 +1141,13 @@
               <w:rPr>
                 <w:rFonts w:ascii="DejaVu Sans" w:hAnsi="DejaVu Sans" w:eastAsia="DejaVu Sans" w:cs="DejaVu Sans"/>
                 <w:i w:val="false"/>
-                <w:b w:val="true"/>
-                <w:u w:val="none"/>
-                <w:sz w:val="22"/>
-                <w:szCs w:val="22"/>
-                <w:color w:val="000000"/>
-              </w:rPr>
-              <w:t xml:space="preserve">-0.132</w:t>
+                <w:b w:val="false"/>
+                <w:u w:val="none"/>
+                <w:sz w:val="22"/>
+                <w:szCs w:val="22"/>
+                <w:color w:val="000000"/>
+              </w:rPr>
+              <w:t xml:space="preserve">0.000</w:t>
             </w:r>
           </w:p>
         </w:tc>
@@ -1241,7 +1241,7 @@
                 <w:szCs w:val="22"/>
                 <w:color w:val="000000"/>
               </w:rPr>
-              <w:t xml:space="preserve">-0.266</w:t>
+              <w:t xml:space="preserve">-0.183</w:t>
             </w:r>
           </w:p>
         </w:tc>
@@ -1279,13 +1279,13 @@
               <w:rPr>
                 <w:rFonts w:ascii="DejaVu Sans" w:hAnsi="DejaVu Sans" w:eastAsia="DejaVu Sans" w:cs="DejaVu Sans"/>
                 <w:i w:val="false"/>
-                <w:b w:val="true"/>
-                <w:u w:val="none"/>
-                <w:sz w:val="22"/>
-                <w:szCs w:val="22"/>
-                <w:color w:val="000000"/>
-              </w:rPr>
-              <w:t xml:space="preserve">-0.333</w:t>
+                <w:b w:val="false"/>
+                <w:u w:val="none"/>
+                <w:sz w:val="22"/>
+                <w:szCs w:val="22"/>
+                <w:color w:val="000000"/>
+              </w:rPr>
+              <w:t xml:space="preserve">0.000</w:t>
             </w:r>
           </w:p>
         </w:tc>
@@ -1442,13 +1442,13 @@
               <w:rPr>
                 <w:rFonts w:ascii="DejaVu Sans" w:hAnsi="DejaVu Sans" w:eastAsia="DejaVu Sans" w:cs="DejaVu Sans"/>
                 <w:i w:val="false"/>
-                <w:b w:val="true"/>
-                <w:u w:val="none"/>
-                <w:sz w:val="22"/>
-                <w:szCs w:val="22"/>
-                <w:color w:val="000000"/>
-              </w:rPr>
-              <w:t xml:space="preserve">0.032</w:t>
+                <w:b w:val="false"/>
+                <w:u w:val="none"/>
+                <w:sz w:val="22"/>
+                <w:szCs w:val="22"/>
+                <w:color w:val="000000"/>
+              </w:rPr>
+              <w:t xml:space="preserve">0.000</w:t>
             </w:r>
           </w:p>
         </w:tc>
@@ -1712,13 +1712,13 @@
               <w:rPr>
                 <w:rFonts w:ascii="DejaVu Sans" w:hAnsi="DejaVu Sans" w:eastAsia="DejaVu Sans" w:cs="DejaVu Sans"/>
                 <w:i w:val="false"/>
-                <w:b w:val="false"/>
-                <w:u w:val="none"/>
-                <w:sz w:val="22"/>
-                <w:szCs w:val="22"/>
-                <w:color w:val="000000"/>
-              </w:rPr>
-              <w:t xml:space="preserve">0.000</w:t>
+                <w:b w:val="true"/>
+                <w:u w:val="none"/>
+                <w:sz w:val="22"/>
+                <w:szCs w:val="22"/>
+                <w:color w:val="000000"/>
+              </w:rPr>
+              <w:t xml:space="preserve">-0.007</w:t>
             </w:r>
           </w:p>
         </w:tc>
@@ -1894,13 +1894,13 @@
               <w:rPr>
                 <w:rFonts w:ascii="DejaVu Sans" w:hAnsi="DejaVu Sans" w:eastAsia="DejaVu Sans" w:cs="DejaVu Sans"/>
                 <w:i w:val="false"/>
-                <w:b w:val="true"/>
-                <w:u w:val="none"/>
-                <w:sz w:val="22"/>
-                <w:szCs w:val="22"/>
-                <w:color w:val="000000"/>
-              </w:rPr>
-              <w:t xml:space="preserve">0.097</w:t>
+                <w:b w:val="false"/>
+                <w:u w:val="none"/>
+                <w:sz w:val="22"/>
+                <w:szCs w:val="22"/>
+                <w:color w:val="000000"/>
+              </w:rPr>
+              <w:t xml:space="preserve">0.000</w:t>
             </w:r>
           </w:p>
         </w:tc>
@@ -1994,7 +1994,7 @@
                 <w:szCs w:val="22"/>
                 <w:color w:val="000000"/>
               </w:rPr>
-              <w:t xml:space="preserve">-0.392</w:t>
+              <w:t xml:space="preserve">-0.140</w:t>
             </w:r>
           </w:p>
         </w:tc>
@@ -2038,7 +2038,7 @@
                 <w:szCs w:val="22"/>
                 <w:color w:val="000000"/>
               </w:rPr>
-              <w:t xml:space="preserve">-0.489</w:t>
+              <w:t xml:space="preserve">-0.080</w:t>
             </w:r>
           </w:p>
         </w:tc>
@@ -2597,13 +2597,13 @@
               <w:rPr>
                 <w:rFonts w:ascii="DejaVu Sans" w:hAnsi="DejaVu Sans" w:eastAsia="DejaVu Sans" w:cs="DejaVu Sans"/>
                 <w:i w:val="false"/>
-                <w:b w:val="true"/>
-                <w:u w:val="none"/>
-                <w:sz w:val="22"/>
-                <w:szCs w:val="22"/>
-                <w:color w:val="000000"/>
-              </w:rPr>
-              <w:t xml:space="preserve">0.038</w:t>
+                <w:b w:val="false"/>
+                <w:u w:val="none"/>
+                <w:sz w:val="22"/>
+                <w:szCs w:val="22"/>
+                <w:color w:val="000000"/>
+              </w:rPr>
+              <w:t xml:space="preserve">0.000</w:t>
             </w:r>
           </w:p>
         </w:tc>
@@ -2735,13 +2735,13 @@
               <w:rPr>
                 <w:rFonts w:ascii="DejaVu Sans" w:hAnsi="DejaVu Sans" w:eastAsia="DejaVu Sans" w:cs="DejaVu Sans"/>
                 <w:i w:val="false"/>
-                <w:b w:val="true"/>
-                <w:u w:val="none"/>
-                <w:sz w:val="22"/>
-                <w:szCs w:val="22"/>
-                <w:color w:val="000000"/>
-              </w:rPr>
-              <w:t xml:space="preserve">0.116</w:t>
+                <w:b w:val="false"/>
+                <w:u w:val="none"/>
+                <w:sz w:val="22"/>
+                <w:szCs w:val="22"/>
+                <w:color w:val="000000"/>
+              </w:rPr>
+              <w:t xml:space="preserve">0.000</w:t>
             </w:r>
           </w:p>
         </w:tc>
@@ -2873,13 +2873,13 @@
               <w:rPr>
                 <w:rFonts w:ascii="DejaVu Sans" w:hAnsi="DejaVu Sans" w:eastAsia="DejaVu Sans" w:cs="DejaVu Sans"/>
                 <w:i w:val="false"/>
-                <w:b w:val="true"/>
-                <w:u w:val="none"/>
-                <w:sz w:val="22"/>
-                <w:szCs w:val="22"/>
-                <w:color w:val="000000"/>
-              </w:rPr>
-              <w:t xml:space="preserve">0.116</w:t>
+                <w:b w:val="false"/>
+                <w:u w:val="none"/>
+                <w:sz w:val="22"/>
+                <w:szCs w:val="22"/>
+                <w:color w:val="000000"/>
+              </w:rPr>
+              <w:t xml:space="preserve">0.000</w:t>
             </w:r>
           </w:p>
         </w:tc>
@@ -3011,13 +3011,13 @@
               <w:rPr>
                 <w:rFonts w:ascii="DejaVu Sans" w:hAnsi="DejaVu Sans" w:eastAsia="DejaVu Sans" w:cs="DejaVu Sans"/>
                 <w:i w:val="false"/>
-                <w:b w:val="true"/>
-                <w:u w:val="none"/>
-                <w:sz w:val="22"/>
-                <w:szCs w:val="22"/>
-                <w:color w:val="000000"/>
-              </w:rPr>
-              <w:t xml:space="preserve">0.026</w:t>
+                <w:b w:val="false"/>
+                <w:u w:val="none"/>
+                <w:sz w:val="22"/>
+                <w:szCs w:val="22"/>
+                <w:color w:val="000000"/>
+              </w:rPr>
+              <w:t xml:space="preserve">0.000</w:t>
             </w:r>
           </w:p>
         </w:tc>
@@ -3149,13 +3149,13 @@
               <w:rPr>
                 <w:rFonts w:ascii="DejaVu Sans" w:hAnsi="DejaVu Sans" w:eastAsia="DejaVu Sans" w:cs="DejaVu Sans"/>
                 <w:i w:val="false"/>
-                <w:b w:val="true"/>
-                <w:u w:val="none"/>
-                <w:sz w:val="22"/>
-                <w:szCs w:val="22"/>
-                <w:color w:val="000000"/>
-              </w:rPr>
-              <w:t xml:space="preserve">0.026</w:t>
+                <w:b w:val="false"/>
+                <w:u w:val="none"/>
+                <w:sz w:val="22"/>
+                <w:szCs w:val="22"/>
+                <w:color w:val="000000"/>
+              </w:rPr>
+              <w:t xml:space="preserve">0.000</w:t>
             </w:r>
           </w:p>
         </w:tc>

</xml_diff>

<commit_message>
Added confidence interval calc to survival c-index
</commit_message>
<xml_diff>
--- a/results/survival/coefs_1se.docx
+++ b/results/survival/coefs_1se.docx
@@ -19,7 +19,7 @@
       <w:tblGrid>
         <w:gridCol w:w="3315"/>
         <w:gridCol w:w="1312"/>
-        <w:gridCol w:w="1198"/>
+        <w:gridCol w:w="1107"/>
       </w:tblGrid>
       <w:tr>
         <w:trPr>
@@ -249,7 +249,7 @@
                 <w:szCs w:val="22"/>
                 <w:color w:val="000000"/>
               </w:rPr>
-              <w:t xml:space="preserve">0.115</w:t>
+              <w:t xml:space="preserve">1.331</w:t>
             </w:r>
           </w:p>
         </w:tc>
@@ -293,7 +293,7 @@
                 <w:szCs w:val="22"/>
                 <w:color w:val="000000"/>
               </w:rPr>
-              <w:t xml:space="preserve">0.105</w:t>
+              <w:t xml:space="preserve">1.639</w:t>
             </w:r>
           </w:p>
         </w:tc>
@@ -400,7 +400,7 @@
                 <w:szCs w:val="22"/>
                 <w:color w:val="000000"/>
               </w:rPr>
-              <w:t xml:space="preserve">0.000</w:t>
+              <w:t xml:space="preserve">1.000</w:t>
             </w:r>
           </w:p>
         </w:tc>
@@ -444,7 +444,7 @@
                 <w:szCs w:val="22"/>
                 <w:color w:val="000000"/>
               </w:rPr>
-              <w:t xml:space="preserve">0.000</w:t>
+              <w:t xml:space="preserve">1.000</w:t>
             </w:r>
           </w:p>
         </w:tc>
@@ -538,7 +538,7 @@
                 <w:szCs w:val="22"/>
                 <w:color w:val="000000"/>
               </w:rPr>
-              <w:t xml:space="preserve">0.000</w:t>
+              <w:t xml:space="preserve">1.000</w:t>
             </w:r>
           </w:p>
         </w:tc>
@@ -582,7 +582,7 @@
                 <w:szCs w:val="22"/>
                 <w:color w:val="000000"/>
               </w:rPr>
-              <w:t xml:space="preserve">0.000</w:t>
+              <w:t xml:space="preserve">1.000</w:t>
             </w:r>
           </w:p>
         </w:tc>
@@ -676,7 +676,7 @@
                 <w:szCs w:val="22"/>
                 <w:color w:val="000000"/>
               </w:rPr>
-              <w:t xml:space="preserve">0.000</w:t>
+              <w:t xml:space="preserve">1.000</w:t>
             </w:r>
           </w:p>
         </w:tc>
@@ -714,13 +714,13 @@
               <w:rPr>
                 <w:rFonts w:ascii="DejaVu Sans" w:hAnsi="DejaVu Sans" w:eastAsia="DejaVu Sans" w:cs="DejaVu Sans"/>
                 <w:i w:val="false"/>
-                <w:b w:val="false"/>
-                <w:u w:val="none"/>
-                <w:sz w:val="22"/>
-                <w:szCs w:val="22"/>
-                <w:color w:val="000000"/>
-              </w:rPr>
-              <w:t xml:space="preserve">0.000</w:t>
+                <w:b w:val="true"/>
+                <w:u w:val="none"/>
+                <w:sz w:val="22"/>
+                <w:szCs w:val="22"/>
+                <w:color w:val="000000"/>
+              </w:rPr>
+              <w:t xml:space="preserve">0.944</w:t>
             </w:r>
           </w:p>
         </w:tc>
@@ -814,7 +814,7 @@
                 <w:szCs w:val="22"/>
                 <w:color w:val="000000"/>
               </w:rPr>
-              <w:t xml:space="preserve">0.000</w:t>
+              <w:t xml:space="preserve">1.000</w:t>
             </w:r>
           </w:p>
         </w:tc>
@@ -852,13 +852,13 @@
               <w:rPr>
                 <w:rFonts w:ascii="DejaVu Sans" w:hAnsi="DejaVu Sans" w:eastAsia="DejaVu Sans" w:cs="DejaVu Sans"/>
                 <w:i w:val="false"/>
-                <w:b w:val="false"/>
-                <w:u w:val="none"/>
-                <w:sz w:val="22"/>
-                <w:szCs w:val="22"/>
-                <w:color w:val="000000"/>
-              </w:rPr>
-              <w:t xml:space="preserve">0.000</w:t>
+                <w:b w:val="true"/>
+                <w:u w:val="none"/>
+                <w:sz w:val="22"/>
+                <w:szCs w:val="22"/>
+                <w:color w:val="000000"/>
+              </w:rPr>
+              <w:t xml:space="preserve">0.945</w:t>
             </w:r>
           </w:p>
         </w:tc>
@@ -959,13 +959,13 @@
               <w:rPr>
                 <w:rFonts w:ascii="DejaVu Sans" w:hAnsi="DejaVu Sans" w:eastAsia="DejaVu Sans" w:cs="DejaVu Sans"/>
                 <w:i w:val="false"/>
-                <w:b w:val="false"/>
-                <w:u w:val="none"/>
-                <w:sz w:val="22"/>
-                <w:szCs w:val="22"/>
-                <w:color w:val="000000"/>
-              </w:rPr>
-              <w:t xml:space="preserve">0.000</w:t>
+                <w:b w:val="true"/>
+                <w:u w:val="none"/>
+                <w:sz w:val="22"/>
+                <w:szCs w:val="22"/>
+                <w:color w:val="000000"/>
+              </w:rPr>
+              <w:t xml:space="preserve">0.966</w:t>
             </w:r>
           </w:p>
         </w:tc>
@@ -1009,7 +1009,7 @@
                 <w:szCs w:val="22"/>
                 <w:color w:val="000000"/>
               </w:rPr>
-              <w:t xml:space="preserve">0.000</w:t>
+              <w:t xml:space="preserve">1.000</w:t>
             </w:r>
           </w:p>
         </w:tc>
@@ -1103,7 +1103,7 @@
                 <w:szCs w:val="22"/>
                 <w:color w:val="000000"/>
               </w:rPr>
-              <w:t xml:space="preserve">0.000</w:t>
+              <w:t xml:space="preserve">1.000</w:t>
             </w:r>
           </w:p>
         </w:tc>
@@ -1141,13 +1141,13 @@
               <w:rPr>
                 <w:rFonts w:ascii="DejaVu Sans" w:hAnsi="DejaVu Sans" w:eastAsia="DejaVu Sans" w:cs="DejaVu Sans"/>
                 <w:i w:val="false"/>
-                <w:b w:val="false"/>
-                <w:u w:val="none"/>
-                <w:sz w:val="22"/>
-                <w:szCs w:val="22"/>
-                <w:color w:val="000000"/>
-              </w:rPr>
-              <w:t xml:space="preserve">0.000</w:t>
+                <w:b w:val="true"/>
+                <w:u w:val="none"/>
+                <w:sz w:val="22"/>
+                <w:szCs w:val="22"/>
+                <w:color w:val="000000"/>
+              </w:rPr>
+              <w:t xml:space="preserve">0.914</w:t>
             </w:r>
           </w:p>
         </w:tc>
@@ -1241,7 +1241,7 @@
                 <w:szCs w:val="22"/>
                 <w:color w:val="000000"/>
               </w:rPr>
-              <w:t xml:space="preserve">-0.183</w:t>
+              <w:t xml:space="preserve">0.734</w:t>
             </w:r>
           </w:p>
         </w:tc>
@@ -1279,13 +1279,13 @@
               <w:rPr>
                 <w:rFonts w:ascii="DejaVu Sans" w:hAnsi="DejaVu Sans" w:eastAsia="DejaVu Sans" w:cs="DejaVu Sans"/>
                 <w:i w:val="false"/>
-                <w:b w:val="false"/>
-                <w:u w:val="none"/>
-                <w:sz w:val="22"/>
-                <w:szCs w:val="22"/>
-                <w:color w:val="000000"/>
-              </w:rPr>
-              <w:t xml:space="preserve">0.000</w:t>
+                <w:b w:val="true"/>
+                <w:u w:val="none"/>
+                <w:sz w:val="22"/>
+                <w:szCs w:val="22"/>
+                <w:color w:val="000000"/>
+              </w:rPr>
+              <w:t xml:space="preserve">0.813</w:t>
             </w:r>
           </w:p>
         </w:tc>
@@ -1404,7 +1404,7 @@
                 <w:szCs w:val="22"/>
                 <w:color w:val="000000"/>
               </w:rPr>
-              <w:t xml:space="preserve">0.000</w:t>
+              <w:t xml:space="preserve">1.000</w:t>
             </w:r>
           </w:p>
         </w:tc>
@@ -1448,7 +1448,7 @@
                 <w:szCs w:val="22"/>
                 <w:color w:val="000000"/>
               </w:rPr>
-              <w:t xml:space="preserve">0.000</w:t>
+              <w:t xml:space="preserve">1.000</w:t>
             </w:r>
           </w:p>
         </w:tc>
@@ -1580,7 +1580,7 @@
                 <w:szCs w:val="22"/>
                 <w:color w:val="000000"/>
               </w:rPr>
-              <w:t xml:space="preserve">0.000</w:t>
+              <w:t xml:space="preserve">1.000</w:t>
             </w:r>
           </w:p>
         </w:tc>
@@ -1624,7 +1624,7 @@
                 <w:szCs w:val="22"/>
                 <w:color w:val="000000"/>
               </w:rPr>
-              <w:t xml:space="preserve">0.000</w:t>
+              <w:t xml:space="preserve">1.000</w:t>
             </w:r>
           </w:p>
         </w:tc>
@@ -1718,7 +1718,7 @@
                 <w:szCs w:val="22"/>
                 <w:color w:val="000000"/>
               </w:rPr>
-              <w:t xml:space="preserve">-0.007</w:t>
+              <w:t xml:space="preserve">0.883</w:t>
             </w:r>
           </w:p>
         </w:tc>
@@ -1762,7 +1762,7 @@
                 <w:szCs w:val="22"/>
                 <w:color w:val="000000"/>
               </w:rPr>
-              <w:t xml:space="preserve">0.000</w:t>
+              <w:t xml:space="preserve">1.000</w:t>
             </w:r>
           </w:p>
         </w:tc>
@@ -1856,7 +1856,7 @@
                 <w:szCs w:val="22"/>
                 <w:color w:val="000000"/>
               </w:rPr>
-              <w:t xml:space="preserve">0.000</w:t>
+              <w:t xml:space="preserve">1.000</w:t>
             </w:r>
           </w:p>
         </w:tc>
@@ -1900,7 +1900,7 @@
                 <w:szCs w:val="22"/>
                 <w:color w:val="000000"/>
               </w:rPr>
-              <w:t xml:space="preserve">0.000</w:t>
+              <w:t xml:space="preserve">1.000</w:t>
             </w:r>
           </w:p>
         </w:tc>
@@ -1994,7 +1994,7 @@
                 <w:szCs w:val="22"/>
                 <w:color w:val="000000"/>
               </w:rPr>
-              <w:t xml:space="preserve">-0.140</w:t>
+              <w:t xml:space="preserve">0.745</w:t>
             </w:r>
           </w:p>
         </w:tc>
@@ -2038,7 +2038,7 @@
                 <w:szCs w:val="22"/>
                 <w:color w:val="000000"/>
               </w:rPr>
-              <w:t xml:space="preserve">-0.080</w:t>
+              <w:t xml:space="preserve">0.700</w:t>
             </w:r>
           </w:p>
         </w:tc>
@@ -2145,7 +2145,7 @@
                 <w:szCs w:val="22"/>
                 <w:color w:val="000000"/>
               </w:rPr>
-              <w:t xml:space="preserve">0.000</w:t>
+              <w:t xml:space="preserve">1.000</w:t>
             </w:r>
           </w:p>
         </w:tc>
@@ -2189,7 +2189,7 @@
                 <w:szCs w:val="22"/>
                 <w:color w:val="000000"/>
               </w:rPr>
-              <w:t xml:space="preserve">0.000</w:t>
+              <w:t xml:space="preserve">1.000</w:t>
             </w:r>
           </w:p>
         </w:tc>
@@ -2283,7 +2283,7 @@
                 <w:szCs w:val="22"/>
                 <w:color w:val="000000"/>
               </w:rPr>
-              <w:t xml:space="preserve">0.000</w:t>
+              <w:t xml:space="preserve">1.000</w:t>
             </w:r>
           </w:p>
         </w:tc>
@@ -2327,7 +2327,7 @@
                 <w:szCs w:val="22"/>
                 <w:color w:val="000000"/>
               </w:rPr>
-              <w:t xml:space="preserve">0.000</w:t>
+              <w:t xml:space="preserve">1.000</w:t>
             </w:r>
           </w:p>
         </w:tc>
@@ -2421,7 +2421,7 @@
                 <w:szCs w:val="22"/>
                 <w:color w:val="000000"/>
               </w:rPr>
-              <w:t xml:space="preserve">0.000</w:t>
+              <w:t xml:space="preserve">1.000</w:t>
             </w:r>
           </w:p>
         </w:tc>
@@ -2465,7 +2465,7 @@
                 <w:szCs w:val="22"/>
                 <w:color w:val="000000"/>
               </w:rPr>
-              <w:t xml:space="preserve">0.000</w:t>
+              <w:t xml:space="preserve">1.000</w:t>
             </w:r>
           </w:p>
         </w:tc>
@@ -2559,7 +2559,7 @@
                 <w:szCs w:val="22"/>
                 <w:color w:val="000000"/>
               </w:rPr>
-              <w:t xml:space="preserve">0.000</w:t>
+              <w:t xml:space="preserve">1.000</w:t>
             </w:r>
           </w:p>
         </w:tc>
@@ -2603,7 +2603,7 @@
                 <w:szCs w:val="22"/>
                 <w:color w:val="000000"/>
               </w:rPr>
-              <w:t xml:space="preserve">0.000</w:t>
+              <w:t xml:space="preserve">1.000</w:t>
             </w:r>
           </w:p>
         </w:tc>
@@ -2697,7 +2697,7 @@
                 <w:szCs w:val="22"/>
                 <w:color w:val="000000"/>
               </w:rPr>
-              <w:t xml:space="preserve">0.000</w:t>
+              <w:t xml:space="preserve">1.000</w:t>
             </w:r>
           </w:p>
         </w:tc>
@@ -2741,7 +2741,7 @@
                 <w:szCs w:val="22"/>
                 <w:color w:val="000000"/>
               </w:rPr>
-              <w:t xml:space="preserve">0.000</w:t>
+              <w:t xml:space="preserve">1.000</w:t>
             </w:r>
           </w:p>
         </w:tc>
@@ -2835,7 +2835,7 @@
                 <w:szCs w:val="22"/>
                 <w:color w:val="000000"/>
               </w:rPr>
-              <w:t xml:space="preserve">0.000</w:t>
+              <w:t xml:space="preserve">1.000</w:t>
             </w:r>
           </w:p>
         </w:tc>
@@ -2879,7 +2879,7 @@
                 <w:szCs w:val="22"/>
                 <w:color w:val="000000"/>
               </w:rPr>
-              <w:t xml:space="preserve">0.000</w:t>
+              <w:t xml:space="preserve">1.000</w:t>
             </w:r>
           </w:p>
         </w:tc>
@@ -2973,7 +2973,7 @@
                 <w:szCs w:val="22"/>
                 <w:color w:val="000000"/>
               </w:rPr>
-              <w:t xml:space="preserve">0.000</w:t>
+              <w:t xml:space="preserve">1.000</w:t>
             </w:r>
           </w:p>
         </w:tc>
@@ -3017,7 +3017,7 @@
                 <w:szCs w:val="22"/>
                 <w:color w:val="000000"/>
               </w:rPr>
-              <w:t xml:space="preserve">0.000</w:t>
+              <w:t xml:space="preserve">1.000</w:t>
             </w:r>
           </w:p>
         </w:tc>
@@ -3111,7 +3111,7 @@
                 <w:szCs w:val="22"/>
                 <w:color w:val="000000"/>
               </w:rPr>
-              <w:t xml:space="preserve">0.000</w:t>
+              <w:t xml:space="preserve">1.000</w:t>
             </w:r>
           </w:p>
         </w:tc>
@@ -3155,7 +3155,7 @@
                 <w:szCs w:val="22"/>
                 <w:color w:val="000000"/>
               </w:rPr>
-              <w:t xml:space="preserve">0.000</w:t>
+              <w:t xml:space="preserve">1.000</w:t>
             </w:r>
           </w:p>
         </w:tc>

</xml_diff>